<commit_message>
Ajout gitignore fichiers Quartus
</commit_message>
<xml_diff>
--- a/CR/Elec_Num.docx
+++ b/CR/Elec_Num.docx
@@ -47,7 +47,17 @@
           <w:szCs w:val="28"/>
           <w:lang w:val="fr-FR"/>
         </w:rPr>
-        <w:t>Problème 1 : Réalisation de la commande d’un ascenseur</w:t>
+        <w:t xml:space="preserve">Problème 1 : Réalisation </w:t>
+      </w:r>
+      <w:bookmarkStart w:id="0" w:name="_GoBack"/>
+      <w:bookmarkEnd w:id="0"/>
+      <w:r>
+        <w:rPr>
+          <w:sz w:val="28"/>
+          <w:szCs w:val="28"/>
+          <w:lang w:val="fr-FR"/>
+        </w:rPr>
+        <w:t>de la commande d’un ascenseur</w:t>
       </w:r>
     </w:p>
     <w:p>
@@ -6684,7 +6694,7 @@
                 <w:lang w:val="fr-FR"/>
               </w:rPr>
             </w:pPr>
-            <w:bookmarkStart w:id="0" w:name="_Hlk32146059"/>
+            <w:bookmarkStart w:id="1" w:name="_Hlk32146059"/>
             <w:r>
               <w:rPr>
                 <w:rFonts w:eastAsiaTheme="minorEastAsia"/>
@@ -6996,7 +7006,7 @@
           </w:p>
         </w:tc>
       </w:tr>
-      <w:bookmarkEnd w:id="0"/>
+      <w:bookmarkEnd w:id="1"/>
     </w:tbl>
     <w:p>
       <w:pPr>
@@ -16443,21 +16453,7 @@
               <w:rFonts w:ascii="Cambria Math" w:hAnsi="Cambria Math"/>
               <w:lang w:val="fr-FR"/>
             </w:rPr>
-            <m:t xml:space="preserve">   </m:t>
-          </m:r>
-          <m:r>
-            <w:rPr>
-              <w:rFonts w:ascii="Cambria Math" w:hAnsi="Cambria Math"/>
-              <w:lang w:val="fr-FR"/>
-            </w:rPr>
-            <m:t xml:space="preserve"> et </m:t>
-          </m:r>
-          <m:r>
-            <w:rPr>
-              <w:rFonts w:ascii="Cambria Math" w:hAnsi="Cambria Math"/>
-              <w:lang w:val="fr-FR"/>
-            </w:rPr>
-            <m:t xml:space="preserve">  </m:t>
+            <m:t xml:space="preserve">    et   </m:t>
           </m:r>
           <m:sSub>
             <m:sSubPr>
@@ -16657,28 +16653,7 @@
               <w:rFonts w:ascii="Cambria Math" w:hAnsi="Cambria Math"/>
               <w:lang w:val="fr-FR"/>
             </w:rPr>
-            <m:t xml:space="preserve">  </m:t>
-          </m:r>
-          <m:r>
-            <w:rPr>
-              <w:rFonts w:ascii="Cambria Math" w:hAnsi="Cambria Math"/>
-              <w:lang w:val="fr-FR"/>
-            </w:rPr>
-            <m:t>et</m:t>
-          </m:r>
-          <m:r>
-            <w:rPr>
-              <w:rFonts w:ascii="Cambria Math" w:hAnsi="Cambria Math"/>
-              <w:lang w:val="fr-FR"/>
-            </w:rPr>
-            <m:t xml:space="preserve">  </m:t>
-          </m:r>
-          <m:r>
-            <w:rPr>
-              <w:rFonts w:ascii="Cambria Math" w:hAnsi="Cambria Math"/>
-              <w:lang w:val="fr-FR"/>
-            </w:rPr>
-            <m:t xml:space="preserve"> </m:t>
+            <m:t xml:space="preserve">  et   </m:t>
           </m:r>
           <m:sSub>
             <m:sSubPr>
@@ -17281,14 +17256,7 @@
               <w:rFonts w:ascii="Cambria Math" w:hAnsi="Cambria Math"/>
               <w:lang w:val="fr-FR"/>
             </w:rPr>
-            <m:t>))</m:t>
-          </m:r>
-          <m:r>
-            <w:rPr>
-              <w:rFonts w:ascii="Cambria Math" w:hAnsi="Cambria Math"/>
-              <w:lang w:val="fr-FR"/>
-            </w:rPr>
-            <m:t xml:space="preserve">= </m:t>
+            <m:t xml:space="preserve">))= </m:t>
           </m:r>
           <m:sSub>
             <m:sSubPr>
@@ -17373,21 +17341,7 @@
               <w:rFonts w:ascii="Cambria Math" w:hAnsi="Cambria Math"/>
               <w:lang w:val="fr-FR"/>
             </w:rPr>
-            <m:t xml:space="preserve">= </m:t>
-          </m:r>
-          <m:r>
-            <w:rPr>
-              <w:rFonts w:ascii="Cambria Math" w:hAnsi="Cambria Math"/>
-              <w:lang w:val="fr-FR"/>
-            </w:rPr>
-            <m:t>1</m:t>
-          </m:r>
-          <m:r>
-            <w:rPr>
-              <w:rFonts w:ascii="Cambria Math" w:hAnsi="Cambria Math"/>
-              <w:lang w:val="fr-FR"/>
-            </w:rPr>
-            <m:t xml:space="preserve">    et   </m:t>
+            <m:t xml:space="preserve">= 1    et   </m:t>
           </m:r>
           <m:sSub>
             <m:sSubPr>
@@ -17423,14 +17377,7 @@
               <w:rFonts w:ascii="Cambria Math" w:hAnsi="Cambria Math"/>
               <w:lang w:val="fr-FR"/>
             </w:rPr>
-            <m:t>=</m:t>
-          </m:r>
-          <m:r>
-            <w:rPr>
-              <w:rFonts w:ascii="Cambria Math" w:hAnsi="Cambria Math"/>
-              <w:lang w:val="fr-FR"/>
-            </w:rPr>
-            <m:t>1</m:t>
+            <m:t>=1</m:t>
           </m:r>
         </m:oMath>
       </m:oMathPara>
@@ -17485,8 +17432,6 @@
           <w:lang w:val="fr-FR"/>
         </w:rPr>
       </w:pPr>
-      <w:bookmarkStart w:id="1" w:name="_GoBack"/>
-      <w:bookmarkEnd w:id="1"/>
       <w:r>
         <w:rPr>
           <w:noProof/>
@@ -17734,6 +17679,7 @@
         <w:docPartUnique/>
       </w:docPartObj>
     </w:sdtPr>
+    <w:sdtEndPr/>
     <w:sdtContent>
       <w:p>
         <w:pPr>
@@ -18798,6 +18744,7 @@
   <w:style w:type="character" w:default="1" w:styleId="DefaultParagraphFont">
     <w:name w:val="Default Paragraph Font"/>
     <w:uiPriority w:val="1"/>
+    <w:semiHidden/>
     <w:unhideWhenUsed/>
   </w:style>
   <w:style w:type="table" w:default="1" w:styleId="TableNormal">
@@ -19261,7 +19208,7 @@
 </file>
 
 <file path=customXml/itemProps1.xml><?xml version="1.0" encoding="utf-8"?>
-<ds:datastoreItem xmlns:ds="http://schemas.openxmlformats.org/officeDocument/2006/customXml" ds:itemID="{87884334-B230-4B32-A621-F795862431D0}">
+<ds:datastoreItem xmlns:ds="http://schemas.openxmlformats.org/officeDocument/2006/customXml" ds:itemID="{52B4E60F-81BB-4461-8863-624B8CEDB49F}">
   <ds:schemaRefs>
     <ds:schemaRef ds:uri="http://schemas.openxmlformats.org/officeDocument/2006/bibliography"/>
   </ds:schemaRefs>

</xml_diff>